<commit_message>
Added session state so graphs don't dissapear when buttons clicked.
</commit_message>
<xml_diff>
--- a/report/Beam_Calculation_Report.docx
+++ b/report/Beam_Calculation_Report.docx
@@ -7,7 +7,7 @@
         <w:pStyle w:val="Heading1"/>
       </w:pPr>
       <w:r>
-        <w:t>Bending Moment Diagram and Shear Force Diagram</w:t>
+        <w:t>Beam Calculator: Force and Deflection diagram report</w:t>
       </w:r>
     </w:p>
     <w:p>
@@ -22,7 +22,7 @@
       <w:r>
         <w:drawing>
           <wp:inline xmlns:a="http://schemas.openxmlformats.org/drawingml/2006/main" xmlns:pic="http://schemas.openxmlformats.org/drawingml/2006/picture">
-            <wp:extent cx="5486400" cy="2743200"/>
+            <wp:extent cx="5486400" cy="3200400"/>
             <wp:docPr id="1" name="Picture 1"/>
             <wp:cNvGraphicFramePr>
               <a:graphicFrameLocks noChangeAspect="1"/>
@@ -43,7 +43,7 @@
                   <pic:spPr>
                     <a:xfrm>
                       <a:off x="0" y="0"/>
-                      <a:ext cx="5486400" cy="2743200"/>
+                      <a:ext cx="5486400" cy="3200400"/>
                     </a:xfrm>
                     <a:prstGeom prst="rect"/>
                   </pic:spPr>
@@ -66,7 +66,7 @@
       <w:r>
         <w:drawing>
           <wp:inline xmlns:a="http://schemas.openxmlformats.org/drawingml/2006/main" xmlns:pic="http://schemas.openxmlformats.org/drawingml/2006/picture">
-            <wp:extent cx="5486400" cy="2743200"/>
+            <wp:extent cx="5486400" cy="3200400"/>
             <wp:docPr id="2" name="Picture 2"/>
             <wp:cNvGraphicFramePr>
               <a:graphicFrameLocks noChangeAspect="1"/>
@@ -87,7 +87,7 @@
                   <pic:spPr>
                     <a:xfrm>
                       <a:off x="0" y="0"/>
-                      <a:ext cx="5486400" cy="2743200"/>
+                      <a:ext cx="5486400" cy="3200400"/>
                     </a:xfrm>
                     <a:prstGeom prst="rect"/>
                   </pic:spPr>
@@ -110,7 +110,7 @@
       <w:r>
         <w:drawing>
           <wp:inline xmlns:a="http://schemas.openxmlformats.org/drawingml/2006/main" xmlns:pic="http://schemas.openxmlformats.org/drawingml/2006/picture">
-            <wp:extent cx="5486400" cy="2743200"/>
+            <wp:extent cx="5486400" cy="3200400"/>
             <wp:docPr id="3" name="Picture 3"/>
             <wp:cNvGraphicFramePr>
               <a:graphicFrameLocks noChangeAspect="1"/>
@@ -131,7 +131,7 @@
                   <pic:spPr>
                     <a:xfrm>
                       <a:off x="0" y="0"/>
-                      <a:ext cx="5486400" cy="2743200"/>
+                      <a:ext cx="5486400" cy="3200400"/>
                     </a:xfrm>
                     <a:prstGeom prst="rect"/>
                   </pic:spPr>

</xml_diff>